<commit_message>
Continuing work on technical documents
</commit_message>
<xml_diff>
--- a/01_Functional+Design+File.docx
+++ b/01_Functional+Design+File.docx
@@ -3411,7 +3411,25 @@
         <w:rPr>
           <w:rFonts w:ascii="Whitney HTF Book" w:hAnsi="Whitney HTF Book"/>
         </w:rPr>
-        <w:t xml:space="preserve">The present document makes up the functional design file for the </w:t>
+        <w:t>This</w:t>
+      </w:r>
+      <w:r>
+        <w:rPr>
+          <w:rFonts w:ascii="Whitney HTF Book" w:hAnsi="Whitney HTF Book"/>
+        </w:rPr>
+        <w:t xml:space="preserve"> document </w:t>
+      </w:r>
+      <w:r>
+        <w:rPr>
+          <w:rFonts w:ascii="Whitney HTF Book" w:hAnsi="Whitney HTF Book"/>
+        </w:rPr>
+        <w:t>outlines</w:t>
+      </w:r>
+      <w:r>
+        <w:rPr>
+          <w:rFonts w:ascii="Whitney HTF Book" w:hAnsi="Whitney HTF Book"/>
+        </w:rPr>
+        <w:t xml:space="preserve"> the functional design file for the </w:t>
       </w:r>
       <w:r>
         <w:rPr>

</xml_diff>

<commit_message>
Fixed up basic formatting of all documents
</commit_message>
<xml_diff>
--- a/01_Functional+Design+File.docx
+++ b/01_Functional+Design+File.docx
@@ -258,13 +258,6 @@
     </w:p>
     <w:p>
       <w:pPr>
-        <w:rPr>
-          <w:rFonts w:ascii="Whitney HTF Book" w:hAnsi="Whitney HTF Book"/>
-        </w:rPr>
-      </w:pPr>
-    </w:p>
-    <w:p>
-      <w:pPr>
         <w:pStyle w:val="TOAHeading"/>
         <w:rPr>
           <w:rFonts w:ascii="Whitney HTF Book" w:hAnsi="Whitney HTF Book"/>
@@ -274,6 +267,7 @@
         <w:rPr>
           <w:rFonts w:ascii="Whitney HTF Book" w:hAnsi="Whitney HTF Book"/>
         </w:rPr>
+        <w:lastRenderedPageBreak/>
         <w:t xml:space="preserve">Table </w:t>
       </w:r>
       <w:r>
@@ -3435,7 +3429,19 @@
         <w:rPr>
           <w:rFonts w:ascii="Whitney HTF Book" w:hAnsi="Whitney HTF Book"/>
         </w:rPr>
-        <w:t>OC Pizza Company information management system application</w:t>
+        <w:t xml:space="preserve">OC Pizza Company information </w:t>
+      </w:r>
+      <w:r>
+        <w:rPr>
+          <w:rFonts w:ascii="Whitney HTF Book" w:hAnsi="Whitney HTF Book"/>
+        </w:rPr>
+        <w:t>M</w:t>
+      </w:r>
+      <w:r>
+        <w:rPr>
+          <w:rFonts w:ascii="Whitney HTF Book" w:hAnsi="Whitney HTF Book"/>
+        </w:rPr>
+        <w:t>anagement system application</w:t>
       </w:r>
       <w:r>
         <w:rPr>
@@ -6173,6 +6179,7 @@
       <w:r>
         <w:rPr>
           <w:rFonts w:ascii="Whitney HTF Book" w:hAnsi="Whitney HTF Book" w:cs="Whitney HTF Book"/>
+          <w:noProof/>
           <w:color w:val="000000"/>
           <w:szCs w:val="22"/>
           <w:lang w:val="en-US" w:bidi="th-TH"/>
@@ -8804,6 +8811,7 @@
       <w:r>
         <w:rPr>
           <w:rFonts w:ascii="Whitney HTF Book" w:hAnsi="Whitney HTF Book"/>
+          <w:noProof/>
         </w:rPr>
         <w:drawing>
           <wp:inline distT="0" distB="0" distL="0" distR="0" wp14:anchorId="6CA63265" wp14:editId="640ADA73">
@@ -10514,16 +10522,7 @@
           <w:sz w:val="24"/>
           <w:lang w:val="en-US" w:bidi="th-TH"/>
         </w:rPr>
-        <w:t xml:space="preserve"> </w:t>
-      </w:r>
-      <w:r>
-        <w:rPr>
-          <w:rFonts w:ascii="Whitney HTF Light" w:hAnsi="Whitney HTF Light" w:cs="Whitney HTF Light"/>
-          <w:color w:val="000000"/>
-          <w:sz w:val="24"/>
-          <w:lang w:val="en-US" w:bidi="th-TH"/>
-        </w:rPr>
-        <w:t>In case of in-store pickup: Receives money from Customer and gives Customer Order</w:t>
+        <w:t xml:space="preserve"> In case of in-store pickup: Receives money from Customer and gives Customer Order</w:t>
       </w:r>
     </w:p>
     <w:p>
@@ -10991,25 +10990,7 @@
           <w:sz w:val="24"/>
           <w:lang w:val="en-US" w:bidi="th-TH"/>
         </w:rPr>
-        <w:t xml:space="preserve">, the Order desk will be </w:t>
-      </w:r>
-      <w:r>
-        <w:rPr>
-          <w:rFonts w:ascii="Whitney HTF Light" w:hAnsi="Whitney HTF Light" w:cs="Whitney HTF Light"/>
-          <w:color w:val="000000"/>
-          <w:sz w:val="24"/>
-          <w:lang w:val="en-US" w:bidi="th-TH"/>
-        </w:rPr>
-        <w:t>notified,</w:t>
-      </w:r>
-      <w:r>
-        <w:rPr>
-          <w:rFonts w:ascii="Whitney HTF Light" w:hAnsi="Whitney HTF Light" w:cs="Whitney HTF Light"/>
-          <w:color w:val="000000"/>
-          <w:sz w:val="24"/>
-          <w:lang w:val="en-US" w:bidi="th-TH"/>
-        </w:rPr>
-        <w:t xml:space="preserve"> and the customer informed that they must change their order;</w:t>
+        <w:t>, the Order desk will be notified, and the customer informed that they must change their order;</w:t>
       </w:r>
     </w:p>
     <w:p>
@@ -11137,25 +11118,7 @@
           <w:sz w:val="24"/>
           <w:lang w:val="en-US" w:bidi="th-TH"/>
         </w:rPr>
-        <w:t>Notify Customer when Order is ou</w:t>
-      </w:r>
-      <w:r>
-        <w:rPr>
-          <w:rFonts w:ascii="Whitney HTF Light" w:hAnsi="Whitney HTF Light" w:cs="Whitney HTF Light"/>
-          <w:color w:val="000000"/>
-          <w:sz w:val="24"/>
-          <w:lang w:val="en-US" w:bidi="th-TH"/>
-        </w:rPr>
-        <w:t>t</w:t>
-      </w:r>
-      <w:r>
-        <w:rPr>
-          <w:rFonts w:ascii="Whitney HTF Light" w:hAnsi="Whitney HTF Light" w:cs="Whitney HTF Light"/>
-          <w:color w:val="000000"/>
-          <w:sz w:val="24"/>
-          <w:lang w:val="en-US" w:bidi="th-TH"/>
-        </w:rPr>
-        <w:t xml:space="preserve"> for Delivery and Delivered.</w:t>
+        <w:t>Notify Customer when Order is out for Delivery and Delivered.</w:t>
       </w:r>
     </w:p>
     <w:p>

</xml_diff>

<commit_message>
Adding information to the Functional Design and Technical Design write ups
</commit_message>
<xml_diff>
--- a/01_Functional+Design+File.docx
+++ b/01_Functional+Design+File.docx
@@ -5986,7 +5986,16 @@
           <w:szCs w:val="22"/>
           <w:lang w:val="en-US" w:bidi="th-TH"/>
         </w:rPr>
-        <w:t>The overall application stack consists of three main elements:</w:t>
+        <w:t>The proposed system is a three-tier architecture consisting</w:t>
+      </w:r>
+      <w:r>
+        <w:rPr>
+          <w:rFonts w:ascii="Whitney HTF Book" w:hAnsi="Whitney HTF Book" w:cs="Whitney HTF Book"/>
+          <w:color w:val="000000"/>
+          <w:szCs w:val="22"/>
+          <w:lang w:val="en-US" w:bidi="th-TH"/>
+        </w:rPr>
+        <w:t xml:space="preserve"> of:</w:t>
       </w:r>
     </w:p>
     <w:p>
@@ -6018,7 +6027,70 @@
           <w:szCs w:val="22"/>
           <w:lang w:val="en-US" w:bidi="th-TH"/>
         </w:rPr>
-        <w:t>Employee and Customer ("User") Application and Web portal, an external system;</w:t>
+        <w:t xml:space="preserve">Presentation </w:t>
+      </w:r>
+      <w:r>
+        <w:rPr>
+          <w:rFonts w:ascii="Whitney HTF Book" w:hAnsi="Whitney HTF Book" w:cs="Whitney HTF Book"/>
+          <w:color w:val="000000"/>
+          <w:szCs w:val="22"/>
+          <w:lang w:val="en-US" w:bidi="th-TH"/>
+        </w:rPr>
+        <w:t>Tier</w:t>
+      </w:r>
+      <w:r>
+        <w:rPr>
+          <w:rFonts w:ascii="Whitney HTF Book" w:hAnsi="Whitney HTF Book" w:cs="Whitney HTF Book"/>
+          <w:color w:val="000000"/>
+          <w:szCs w:val="22"/>
+          <w:lang w:val="en-US" w:bidi="th-TH"/>
+        </w:rPr>
+        <w:t xml:space="preserve">: </w:t>
+      </w:r>
+      <w:r>
+        <w:rPr>
+          <w:rFonts w:ascii="Whitney HTF Book" w:hAnsi="Whitney HTF Book" w:cs="Whitney HTF Book"/>
+          <w:color w:val="000000"/>
+          <w:szCs w:val="22"/>
+          <w:lang w:val="en-US" w:bidi="th-TH"/>
+        </w:rPr>
+        <w:t>Employee and Customer ("User") Application and Web portal</w:t>
+      </w:r>
+      <w:r>
+        <w:rPr>
+          <w:rFonts w:ascii="Whitney HTF Book" w:hAnsi="Whitney HTF Book" w:cs="Whitney HTF Book"/>
+          <w:color w:val="000000"/>
+          <w:szCs w:val="22"/>
+          <w:lang w:val="en-US" w:bidi="th-TH"/>
+        </w:rPr>
+        <w:t xml:space="preserve"> (</w:t>
+      </w:r>
+      <w:r>
+        <w:rPr>
+          <w:rFonts w:ascii="Whitney HTF Book" w:hAnsi="Whitney HTF Book" w:cs="Whitney HTF Book"/>
+          <w:color w:val="000000"/>
+          <w:szCs w:val="22"/>
+          <w:lang w:val="en-US" w:bidi="th-TH"/>
+        </w:rPr>
+        <w:t>an external system</w:t>
+      </w:r>
+      <w:r>
+        <w:rPr>
+          <w:rFonts w:ascii="Whitney HTF Book" w:hAnsi="Whitney HTF Book" w:cs="Whitney HTF Book"/>
+          <w:color w:val="000000"/>
+          <w:szCs w:val="22"/>
+          <w:lang w:val="en-US" w:bidi="th-TH"/>
+        </w:rPr>
+        <w:t>)</w:t>
+      </w:r>
+      <w:r>
+        <w:rPr>
+          <w:rFonts w:ascii="Whitney HTF Book" w:hAnsi="Whitney HTF Book" w:cs="Whitney HTF Book"/>
+          <w:color w:val="000000"/>
+          <w:szCs w:val="22"/>
+          <w:lang w:val="en-US" w:bidi="th-TH"/>
+        </w:rPr>
+        <w:t>;</w:t>
       </w:r>
     </w:p>
     <w:p>
@@ -6050,7 +6122,90 @@
           <w:szCs w:val="22"/>
           <w:lang w:val="en-US" w:bidi="th-TH"/>
         </w:rPr>
-        <w:t>Application Server ("AS"), an internal system;</w:t>
+        <w:t>Application</w:t>
+      </w:r>
+      <w:r>
+        <w:rPr>
+          <w:rFonts w:ascii="Whitney HTF Book" w:hAnsi="Whitney HTF Book" w:cs="Whitney HTF Book"/>
+          <w:color w:val="000000"/>
+          <w:szCs w:val="22"/>
+          <w:lang w:val="en-US" w:bidi="th-TH"/>
+        </w:rPr>
+        <w:t xml:space="preserve"> Tier: An Application</w:t>
+      </w:r>
+      <w:r>
+        <w:rPr>
+          <w:rFonts w:ascii="Whitney HTF Book" w:hAnsi="Whitney HTF Book" w:cs="Whitney HTF Book"/>
+          <w:color w:val="000000"/>
+          <w:szCs w:val="22"/>
+          <w:lang w:val="en-US" w:bidi="th-TH"/>
+        </w:rPr>
+        <w:t xml:space="preserve"> Server ("AS</w:t>
+      </w:r>
+      <w:proofErr w:type="gramStart"/>
+      <w:r>
+        <w:rPr>
+          <w:rFonts w:ascii="Whitney HTF Book" w:hAnsi="Whitney HTF Book" w:cs="Whitney HTF Book"/>
+          <w:color w:val="000000"/>
+          <w:szCs w:val="22"/>
+          <w:lang w:val="en-US" w:bidi="th-TH"/>
+        </w:rPr>
+        <w:t>")</w:t>
+      </w:r>
+      <w:r>
+        <w:rPr>
+          <w:rFonts w:ascii="Whitney HTF Book" w:hAnsi="Whitney HTF Book" w:cs="Whitney HTF Book"/>
+          <w:color w:val="000000"/>
+          <w:szCs w:val="22"/>
+          <w:lang w:val="en-US" w:bidi="th-TH"/>
+        </w:rPr>
+        <w:t xml:space="preserve"> </w:t>
+      </w:r>
+      <w:r>
+        <w:rPr>
+          <w:rFonts w:ascii="Whitney HTF Book" w:hAnsi="Whitney HTF Book" w:cs="Whitney HTF Book"/>
+          <w:color w:val="000000"/>
+          <w:szCs w:val="22"/>
+          <w:lang w:val="en-US" w:bidi="th-TH"/>
+        </w:rPr>
+        <w:t xml:space="preserve"> an</w:t>
+      </w:r>
+      <w:proofErr w:type="gramEnd"/>
+      <w:r>
+        <w:rPr>
+          <w:rFonts w:ascii="Whitney HTF Book" w:hAnsi="Whitney HTF Book" w:cs="Whitney HTF Book"/>
+          <w:color w:val="000000"/>
+          <w:szCs w:val="22"/>
+          <w:lang w:val="en-US" w:bidi="th-TH"/>
+        </w:rPr>
+        <w:t xml:space="preserve"> internal system</w:t>
+      </w:r>
+      <w:r>
+        <w:rPr>
+          <w:rFonts w:ascii="Whitney HTF Book" w:hAnsi="Whitney HTF Book" w:cs="Whitney HTF Book"/>
+          <w:color w:val="000000"/>
+          <w:szCs w:val="22"/>
+          <w:lang w:val="en-US" w:bidi="th-TH"/>
+        </w:rPr>
+        <w:t xml:space="preserve"> </w:t>
+      </w:r>
+      <w:r>
+        <w:rPr>
+          <w:rFonts w:ascii="Whitney HTF Book" w:hAnsi="Whitney HTF Book" w:cs="Whitney HTF Book"/>
+          <w:color w:val="000000"/>
+          <w:szCs w:val="22"/>
+          <w:lang w:val="en-US" w:bidi="th-TH"/>
+        </w:rPr>
+        <w:t>with node.js middleware</w:t>
+      </w:r>
+      <w:r>
+        <w:rPr>
+          <w:rFonts w:ascii="Whitney HTF Book" w:hAnsi="Whitney HTF Book" w:cs="Whitney HTF Book"/>
+          <w:color w:val="000000"/>
+          <w:szCs w:val="22"/>
+          <w:lang w:val="en-US" w:bidi="th-TH"/>
+        </w:rPr>
+        <w:t>;</w:t>
       </w:r>
     </w:p>
     <w:p>
@@ -6082,7 +6237,34 @@
           <w:szCs w:val="22"/>
           <w:lang w:val="en-US" w:bidi="th-TH"/>
         </w:rPr>
-        <w:t>Database Management System ("DBMS"), internal or external system, depending on implementation.</w:t>
+        <w:t xml:space="preserve">Data Access Tier: </w:t>
+      </w:r>
+      <w:r>
+        <w:rPr>
+          <w:rFonts w:ascii="Whitney HTF Book" w:hAnsi="Whitney HTF Book" w:cs="Whitney HTF Book"/>
+          <w:color w:val="000000"/>
+          <w:szCs w:val="22"/>
+          <w:lang w:val="en-US" w:bidi="th-TH"/>
+        </w:rPr>
+        <w:t>Database Management System ("DBMS"), internal or external system</w:t>
+      </w:r>
+      <w:r>
+        <w:rPr>
+          <w:rFonts w:ascii="Whitney HTF Book" w:hAnsi="Whitney HTF Book" w:cs="Whitney HTF Book"/>
+          <w:color w:val="000000"/>
+          <w:szCs w:val="22"/>
+          <w:lang w:val="en-US" w:bidi="th-TH"/>
+        </w:rPr>
+        <w:t xml:space="preserve"> running MySQL</w:t>
+      </w:r>
+      <w:r>
+        <w:rPr>
+          <w:rFonts w:ascii="Whitney HTF Book" w:hAnsi="Whitney HTF Book" w:cs="Whitney HTF Book"/>
+          <w:color w:val="000000"/>
+          <w:szCs w:val="22"/>
+          <w:lang w:val="en-US" w:bidi="th-TH"/>
+        </w:rPr>
+        <w:t>, depending on implementation.</w:t>
       </w:r>
     </w:p>
     <w:p>
@@ -6197,8 +6379,8 @@
           <w:lang w:val="en-US" w:bidi="th-TH"/>
         </w:rPr>
         <w:drawing>
-          <wp:inline distT="0" distB="0" distL="0" distR="0" wp14:anchorId="06519ABB" wp14:editId="1D8DDC2E">
-            <wp:extent cx="3856341" cy="4705815"/>
+          <wp:inline distT="0" distB="0" distL="0" distR="0" wp14:anchorId="06519ABB" wp14:editId="240E110E">
+            <wp:extent cx="3668752" cy="4476904"/>
             <wp:effectExtent l="0" t="0" r="0" b="0"/>
             <wp:docPr id="2" name="Picture 2"/>
             <wp:cNvGraphicFramePr>
@@ -6220,7 +6402,7 @@
                   <pic:spPr>
                     <a:xfrm>
                       <a:off x="0" y="0"/>
-                      <a:ext cx="3897930" cy="4756565"/>
+                      <a:ext cx="3720789" cy="4540404"/>
                     </a:xfrm>
                     <a:prstGeom prst="rect">
                       <a:avLst/>

</xml_diff>

<commit_message>
Updated information in all files - first pass complete.
</commit_message>
<xml_diff>
--- a/01_Functional+Design+File.docx
+++ b/01_Functional+Design+File.docx
@@ -15,7 +15,7 @@
         <w:tblLook w:val="0000" w:firstRow="0" w:lastRow="0" w:firstColumn="0" w:lastColumn="0" w:noHBand="0" w:noVBand="0"/>
       </w:tblPr>
       <w:tblGrid>
-        <w:gridCol w:w="9752"/>
+        <w:gridCol w:w="9638"/>
       </w:tblGrid>
       <w:tr>
         <w:trPr>
@@ -6140,9 +6140,8 @@
           <w:szCs w:val="22"/>
           <w:lang w:val="en-US" w:bidi="th-TH"/>
         </w:rPr>
-        <w:t xml:space="preserve"> Server ("AS</w:t>
-      </w:r>
-      <w:proofErr w:type="gramStart"/>
+        <w:t xml:space="preserve"> Server ("AS")</w:t>
+      </w:r>
       <w:r>
         <w:rPr>
           <w:rFonts w:ascii="Whitney HTF Book" w:hAnsi="Whitney HTF Book" w:cs="Whitney HTF Book"/>
@@ -6150,7 +6149,7 @@
           <w:szCs w:val="22"/>
           <w:lang w:val="en-US" w:bidi="th-TH"/>
         </w:rPr>
-        <w:t>")</w:t>
+        <w:t xml:space="preserve"> </w:t>
       </w:r>
       <w:r>
         <w:rPr>
@@ -6159,26 +6158,7 @@
           <w:szCs w:val="22"/>
           <w:lang w:val="en-US" w:bidi="th-TH"/>
         </w:rPr>
-        <w:t xml:space="preserve"> </w:t>
-      </w:r>
-      <w:r>
-        <w:rPr>
-          <w:rFonts w:ascii="Whitney HTF Book" w:hAnsi="Whitney HTF Book" w:cs="Whitney HTF Book"/>
-          <w:color w:val="000000"/>
-          <w:szCs w:val="22"/>
-          <w:lang w:val="en-US" w:bidi="th-TH"/>
-        </w:rPr>
-        <w:t xml:space="preserve"> an</w:t>
-      </w:r>
-      <w:proofErr w:type="gramEnd"/>
-      <w:r>
-        <w:rPr>
-          <w:rFonts w:ascii="Whitney HTF Book" w:hAnsi="Whitney HTF Book" w:cs="Whitney HTF Book"/>
-          <w:color w:val="000000"/>
-          <w:szCs w:val="22"/>
-          <w:lang w:val="en-US" w:bidi="th-TH"/>
-        </w:rPr>
-        <w:t xml:space="preserve"> internal system</w:t>
+        <w:t>an internal system</w:t>
       </w:r>
       <w:r>
         <w:rPr>
@@ -11502,8 +11482,8 @@
       <w:tblLook w:val="0000" w:firstRow="0" w:lastRow="0" w:firstColumn="0" w:lastColumn="0" w:noHBand="0" w:noVBand="0"/>
     </w:tblPr>
     <w:tblGrid>
-      <w:gridCol w:w="2015"/>
-      <w:gridCol w:w="7737"/>
+      <w:gridCol w:w="1991"/>
+      <w:gridCol w:w="7647"/>
     </w:tblGrid>
     <w:tr>
       <w:trPr>

</xml_diff>

<commit_message>
Final Commit to Repo
Updated all files based on today's session with Peter, added UML Component Diagram, updated Frontend/Backend diagram
Files will be compiled to PDF then uploaded to OC for presentation
</commit_message>
<xml_diff>
--- a/01_Functional+Design+File.docx
+++ b/01_Functional+Design+File.docx
@@ -664,7 +664,7 @@
       </w:pPr>
       <w:r>
         <w:rPr>
-          <w:rFonts w:ascii="Whitney HTF Book" w:eastAsia="DEJAVU SANS" w:hAnsi="Whitney HTF Book" w:cs="DEJAVU SANS"/>
+          <w:rFonts w:ascii="Whitney HTF Book" w:eastAsia="DejaVu Sans" w:hAnsi="Whitney HTF Book" w:cs="DejaVu Sans"/>
           <w:noProof/>
           <w:szCs w:val="22"/>
           <w:lang w:val="en-US"/>
@@ -746,7 +746,7 @@
       </w:pPr>
       <w:r>
         <w:rPr>
-          <w:rFonts w:ascii="Whitney HTF Book" w:eastAsia="DEJAVU SANS" w:hAnsi="Whitney HTF Book" w:cs="DEJAVU SANS"/>
+          <w:rFonts w:ascii="Whitney HTF Book" w:eastAsia="DejaVu Sans" w:hAnsi="Whitney HTF Book" w:cs="DejaVu Sans"/>
           <w:noProof/>
           <w:sz w:val="22"/>
           <w:szCs w:val="22"/>
@@ -836,7 +836,7 @@
       </w:pPr>
       <w:r>
         <w:rPr>
-          <w:rFonts w:ascii="Whitney HTF Book" w:eastAsia="DEJAVU SANS" w:hAnsi="Whitney HTF Book" w:cs="DEJAVU SANS"/>
+          <w:rFonts w:ascii="Whitney HTF Book" w:eastAsia="DejaVu Sans" w:hAnsi="Whitney HTF Book" w:cs="DejaVu Sans"/>
           <w:noProof/>
           <w:sz w:val="22"/>
           <w:szCs w:val="22"/>
@@ -934,7 +934,7 @@
       </w:r>
       <w:r>
         <w:rPr>
-          <w:rFonts w:ascii="Whitney HTF Book" w:eastAsia="DEJAVU SANS" w:hAnsi="Whitney HTF Book" w:cs="DEJAVU SANS"/>
+          <w:rFonts w:ascii="Whitney HTF Book" w:eastAsia="DejaVu Sans" w:hAnsi="Whitney HTF Book" w:cs="DejaVu Sans"/>
           <w:noProof/>
           <w:szCs w:val="22"/>
           <w:lang w:val="en-US"/>
@@ -1183,7 +1183,7 @@
       </w:r>
       <w:r>
         <w:rPr>
-          <w:rFonts w:ascii="Whitney HTF Book" w:eastAsia="DEJAVU SANS" w:hAnsi="Whitney HTF Book" w:cs="DEJAVU SANS"/>
+          <w:rFonts w:ascii="Whitney HTF Book" w:eastAsia="DejaVu Sans" w:hAnsi="Whitney HTF Book" w:cs="DejaVu Sans"/>
           <w:noProof/>
           <w:szCs w:val="22"/>
           <w:lang w:val="en-US"/>
@@ -1264,7 +1264,7 @@
       </w:pPr>
       <w:r>
         <w:rPr>
-          <w:rFonts w:ascii="Whitney HTF Book" w:eastAsia="DEJAVU SANS" w:hAnsi="Whitney HTF Book" w:cs="DEJAVU SANS"/>
+          <w:rFonts w:ascii="Whitney HTF Book" w:eastAsia="DejaVu Sans" w:hAnsi="Whitney HTF Book" w:cs="DejaVu Sans"/>
           <w:noProof/>
           <w:szCs w:val="22"/>
           <w:lang w:val="en-US"/>
@@ -1353,7 +1353,7 @@
       </w:r>
       <w:r>
         <w:rPr>
-          <w:rFonts w:ascii="Whitney HTF Book" w:eastAsia="DEJAVU SANS" w:hAnsi="Whitney HTF Book" w:cs="DEJAVU SANS"/>
+          <w:rFonts w:ascii="Whitney HTF Book" w:eastAsia="DejaVu Sans" w:hAnsi="Whitney HTF Book" w:cs="DejaVu Sans"/>
           <w:noProof/>
           <w:szCs w:val="22"/>
           <w:lang w:val="en-US"/>
@@ -1442,7 +1442,7 @@
       </w:r>
       <w:r>
         <w:rPr>
-          <w:rFonts w:ascii="Whitney HTF Book" w:eastAsia="DEJAVU SANS" w:hAnsi="Whitney HTF Book" w:cs="DEJAVU SANS"/>
+          <w:rFonts w:ascii="Whitney HTF Book" w:eastAsia="DejaVu Sans" w:hAnsi="Whitney HTF Book" w:cs="DejaVu Sans"/>
           <w:noProof/>
           <w:szCs w:val="22"/>
           <w:lang w:val="en-US"/>
@@ -1985,16 +1985,7 @@
           <w:sz w:val="22"/>
           <w:szCs w:val="22"/>
         </w:rPr>
-        <w:t>1</w:t>
-      </w:r>
-      <w:r>
-        <w:rPr>
-          <w:rFonts w:ascii="Whitney HTF Book" w:hAnsi="Whitney HTF Book"/>
-          <w:noProof/>
-          <w:sz w:val="22"/>
-          <w:szCs w:val="22"/>
-        </w:rPr>
-        <w:t>2</w:t>
+        <w:t>12</w:t>
       </w:r>
       <w:r>
         <w:rPr>
@@ -3918,7 +3909,7 @@
         <w:pStyle w:val="Heading2"/>
         <w:spacing w:before="240" w:after="120"/>
         <w:rPr>
-          <w:rFonts w:eastAsia="DEJAVU SANS" w:cs="DEJAVU SANS"/>
+          <w:rFonts w:eastAsia="DejaVu Sans" w:cs="DejaVu Sans"/>
           <w:szCs w:val="28"/>
           <w:lang w:val="en-US"/>
         </w:rPr>
@@ -3926,7 +3917,7 @@
       <w:bookmarkStart w:id="4" w:name="_Toc52918564"/>
       <w:r>
         <w:rPr>
-          <w:rFonts w:eastAsia="DEJAVU SANS" w:cs="DEJAVU SANS"/>
+          <w:rFonts w:eastAsia="DejaVu Sans" w:cs="DejaVu Sans"/>
           <w:szCs w:val="28"/>
           <w:lang w:val="en-US"/>
         </w:rPr>
@@ -3939,14 +3930,14 @@
         <w:pStyle w:val="Heading3"/>
         <w:spacing w:before="240" w:after="120"/>
         <w:rPr>
-          <w:rFonts w:ascii="Whitney HTF Book" w:eastAsia="DEJAVU SANS" w:hAnsi="Whitney HTF Book" w:cs="DEJAVU SANS"/>
+          <w:rFonts w:ascii="Whitney HTF Book" w:eastAsia="DejaVu Sans" w:hAnsi="Whitney HTF Book" w:cs="DejaVu Sans"/>
           <w:lang w:val="en-US"/>
         </w:rPr>
       </w:pPr>
       <w:bookmarkStart w:id="5" w:name="_Toc52918565"/>
       <w:r>
         <w:rPr>
-          <w:rFonts w:ascii="Whitney HTF Book" w:eastAsia="DEJAVU SANS" w:hAnsi="Whitney HTF Book" w:cs="DEJAVU SANS"/>
+          <w:rFonts w:ascii="Whitney HTF Book" w:eastAsia="DejaVu Sans" w:hAnsi="Whitney HTF Book" w:cs="DejaVu Sans"/>
           <w:lang w:val="en-US"/>
         </w:rPr>
         <w:t>Context</w:t>
@@ -4215,28 +4206,28 @@
         <w:pStyle w:val="Heading3"/>
         <w:spacing w:before="240" w:after="120"/>
         <w:rPr>
-          <w:rFonts w:ascii="Whitney HTF Book" w:eastAsia="DEJAVU SANS" w:hAnsi="Whitney HTF Book" w:cs="DEJAVU SANS"/>
+          <w:rFonts w:ascii="Whitney HTF Book" w:eastAsia="DejaVu Sans" w:hAnsi="Whitney HTF Book" w:cs="DejaVu Sans"/>
           <w:lang w:val="en-US"/>
         </w:rPr>
       </w:pPr>
       <w:bookmarkStart w:id="6" w:name="_Toc52918566"/>
       <w:r>
         <w:rPr>
-          <w:rFonts w:ascii="Whitney HTF Book" w:eastAsia="DEJAVU SANS" w:hAnsi="Whitney HTF Book" w:cs="DEJAVU SANS"/>
+          <w:rFonts w:ascii="Whitney HTF Book" w:eastAsia="DejaVu Sans" w:hAnsi="Whitney HTF Book" w:cs="DejaVu Sans"/>
           <w:lang w:val="en-US"/>
         </w:rPr>
         <w:t>Stake</w:t>
       </w:r>
       <w:r>
         <w:rPr>
-          <w:rFonts w:ascii="Whitney HTF Book" w:eastAsia="DEJAVU SANS" w:hAnsi="Whitney HTF Book" w:cs="DEJAVU SANS"/>
+          <w:rFonts w:ascii="Whitney HTF Book" w:eastAsia="DejaVu Sans" w:hAnsi="Whitney HTF Book" w:cs="DejaVu Sans"/>
           <w:lang w:val="en-US"/>
         </w:rPr>
         <w:t>holders</w:t>
       </w:r>
       <w:r>
         <w:rPr>
-          <w:rFonts w:ascii="Whitney HTF Book" w:eastAsia="DEJAVU SANS" w:hAnsi="Whitney HTF Book" w:cs="DEJAVU SANS"/>
+          <w:rFonts w:ascii="Whitney HTF Book" w:eastAsia="DejaVu Sans" w:hAnsi="Whitney HTF Book" w:cs="DejaVu Sans"/>
           <w:lang w:val="en-US"/>
         </w:rPr>
         <w:t xml:space="preserve"> and Objectives</w:t>
@@ -4244,7 +4235,7 @@
       <w:bookmarkEnd w:id="6"/>
       <w:r>
         <w:rPr>
-          <w:rFonts w:ascii="Whitney HTF Book" w:eastAsia="DEJAVU SANS" w:hAnsi="Whitney HTF Book" w:cs="DEJAVU SANS"/>
+          <w:rFonts w:ascii="Whitney HTF Book" w:eastAsia="DejaVu Sans" w:hAnsi="Whitney HTF Book" w:cs="DejaVu Sans"/>
           <w:lang w:val="en-US"/>
         </w:rPr>
         <w:t xml:space="preserve"> </w:t>
@@ -4276,7 +4267,7 @@
       <w:bookmarkStart w:id="7" w:name="_Toc52918567"/>
       <w:r>
         <w:rPr>
-          <w:rFonts w:eastAsia="DEJAVU SANS" w:cs="DEJAVU SANS"/>
+          <w:rFonts w:eastAsia="DejaVu Sans" w:cs="DejaVu Sans"/>
           <w:lang w:val="en-US"/>
         </w:rPr>
         <w:lastRenderedPageBreak/>
@@ -4284,14 +4275,14 @@
       </w:r>
       <w:r>
         <w:rPr>
-          <w:rFonts w:eastAsia="DEJAVU SANS" w:cs="DEJAVU SANS"/>
+          <w:rFonts w:eastAsia="DejaVu Sans" w:cs="DejaVu Sans"/>
           <w:lang w:val="en-US"/>
         </w:rPr>
         <w:t>escription</w:t>
       </w:r>
       <w:r>
         <w:rPr>
-          <w:rFonts w:eastAsia="DEJAVU SANS" w:cs="DEJAVU SANS"/>
+          <w:rFonts w:eastAsia="DejaVu Sans" w:cs="DejaVu Sans"/>
           <w:lang w:val="en-US"/>
         </w:rPr>
         <w:t xml:space="preserve"> of solution</w:t>
@@ -4299,7 +4290,7 @@
       <w:bookmarkEnd w:id="7"/>
       <w:r>
         <w:rPr>
-          <w:rFonts w:eastAsia="DEJAVU SANS" w:cs="DEJAVU SANS"/>
+          <w:rFonts w:eastAsia="DejaVu Sans" w:cs="DejaVu Sans"/>
           <w:lang w:val="en-US"/>
         </w:rPr>
         <w:t xml:space="preserve"> </w:t>
@@ -4999,39 +4990,6 @@
     </w:p>
     <w:p>
       <w:pPr>
-        <w:widowControl/>
-        <w:autoSpaceDE w:val="0"/>
-        <w:autoSpaceDN w:val="0"/>
-        <w:adjustRightInd w:val="0"/>
-        <w:spacing w:after="80" w:line="312" w:lineRule="auto"/>
-        <w:rPr>
-          <w:rFonts w:ascii="Whitney HTF Light" w:hAnsi="Whitney HTF Light" w:cs="Whitney HTF Light"/>
-          <w:color w:val="000000"/>
-          <w:szCs w:val="22"/>
-          <w:lang w:val="en-US" w:bidi="th-TH"/>
-        </w:rPr>
-      </w:pPr>
-      <w:r>
-        <w:rPr>
-          <w:rFonts w:ascii="Whitney HTF Light" w:hAnsi="Whitney HTF Light" w:cs="Whitney HTF Light"/>
-          <w:color w:val="000000"/>
-          <w:szCs w:val="22"/>
-          <w:lang w:val="en-US" w:bidi="th-TH"/>
-        </w:rPr>
-        <w:t>Basic use case</w:t>
-      </w:r>
-      <w:r>
-        <w:rPr>
-          <w:rFonts w:ascii="Whitney HTF Light" w:hAnsi="Whitney HTF Light" w:cs="Whitney HTF Light"/>
-          <w:color w:val="000000"/>
-          <w:szCs w:val="22"/>
-          <w:lang w:val="en-US" w:bidi="th-TH"/>
-        </w:rPr>
-        <w:t>:</w:t>
-      </w:r>
-    </w:p>
-    <w:p>
-      <w:pPr>
         <w:pStyle w:val="Caption"/>
         <w:keepNext/>
         <w:jc w:val="center"/>
@@ -5041,64 +4999,6 @@
           <w:szCs w:val="22"/>
         </w:rPr>
       </w:pPr>
-      <w:r>
-        <w:rPr>
-          <w:rFonts w:ascii="Whitney HTF Book" w:hAnsi="Whitney HTF Book"/>
-          <w:sz w:val="22"/>
-          <w:szCs w:val="22"/>
-        </w:rPr>
-        <w:t xml:space="preserve">Table </w:t>
-      </w:r>
-      <w:r>
-        <w:rPr>
-          <w:rFonts w:ascii="Whitney HTF Book" w:hAnsi="Whitney HTF Book"/>
-          <w:sz w:val="22"/>
-          <w:szCs w:val="22"/>
-        </w:rPr>
-        <w:fldChar w:fldCharType="begin"/>
-      </w:r>
-      <w:r>
-        <w:rPr>
-          <w:rFonts w:ascii="Whitney HTF Book" w:hAnsi="Whitney HTF Book"/>
-          <w:sz w:val="22"/>
-          <w:szCs w:val="22"/>
-        </w:rPr>
-        <w:instrText xml:space="preserve"> SEQ Table \* ARABIC </w:instrText>
-      </w:r>
-      <w:r>
-        <w:rPr>
-          <w:rFonts w:ascii="Whitney HTF Book" w:hAnsi="Whitney HTF Book"/>
-          <w:sz w:val="22"/>
-          <w:szCs w:val="22"/>
-        </w:rPr>
-        <w:fldChar w:fldCharType="separate"/>
-      </w:r>
-      <w:r>
-        <w:rPr>
-          <w:rFonts w:ascii="Whitney HTF Book" w:hAnsi="Whitney HTF Book"/>
-          <w:noProof/>
-          <w:sz w:val="22"/>
-          <w:szCs w:val="22"/>
-        </w:rPr>
-        <w:t>1</w:t>
-      </w:r>
-      <w:r>
-        <w:rPr>
-          <w:rFonts w:ascii="Whitney HTF Book" w:hAnsi="Whitney HTF Book"/>
-          <w:sz w:val="22"/>
-          <w:szCs w:val="22"/>
-        </w:rPr>
-        <w:fldChar w:fldCharType="end"/>
-      </w:r>
-      <w:r>
-        <w:rPr>
-          <w:rFonts w:ascii="Whitney HTF Book" w:hAnsi="Whitney HTF Book"/>
-          <w:sz w:val="22"/>
-          <w:szCs w:val="22"/>
-          <w:lang w:val="en-US"/>
-        </w:rPr>
-        <w:t xml:space="preserve"> - Actors and Actions</w:t>
-      </w:r>
     </w:p>
     <w:tbl>
       <w:tblPr>
@@ -5946,7 +5846,7 @@
       <w:bookmarkStart w:id="10" w:name="_Toc52918570"/>
       <w:r>
         <w:rPr>
-          <w:rFonts w:eastAsia="DEJAVU SANS" w:cs="DEJAVU SANS"/>
+          <w:rFonts w:eastAsia="DejaVu Sans" w:cs="DejaVu Sans"/>
           <w:szCs w:val="28"/>
           <w:lang w:val="en-US"/>
         </w:rPr>
@@ -5955,7 +5855,7 @@
       </w:r>
       <w:r>
         <w:rPr>
-          <w:rFonts w:eastAsia="DEJAVU SANS" w:cs="DEJAVU SANS"/>
+          <w:rFonts w:eastAsia="DejaVu Sans" w:cs="DejaVu Sans"/>
           <w:szCs w:val="28"/>
           <w:lang w:val="en-US"/>
         </w:rPr>
@@ -5964,7 +5864,7 @@
       <w:bookmarkEnd w:id="10"/>
       <w:r>
         <w:rPr>
-          <w:rFonts w:eastAsia="DEJAVU SANS" w:cs="DEJAVU SANS"/>
+          <w:rFonts w:eastAsia="DejaVu Sans" w:cs="DejaVu Sans"/>
           <w:szCs w:val="28"/>
           <w:lang w:val="en-US"/>
         </w:rPr>
@@ -5972,7 +5872,7 @@
       </w:r>
       <w:r>
         <w:rPr>
-          <w:rFonts w:eastAsia="DEJAVU SANS" w:cs="DEJAVU SANS"/>
+          <w:rFonts w:eastAsia="DejaVu Sans" w:cs="DejaVu Sans"/>
           <w:szCs w:val="28"/>
           <w:lang w:val="en-US"/>
         </w:rPr>
@@ -5985,7 +5885,7 @@
         <w:spacing w:before="240"/>
         <w:jc w:val="left"/>
         <w:rPr>
-          <w:rFonts w:ascii="Whitney HTF Book" w:eastAsia="DEJAVU SANS" w:hAnsi="Whitney HTF Book" w:cs="DEJAVU SANS"/>
+          <w:rFonts w:ascii="Whitney HTF Book" w:eastAsia="DejaVu Sans" w:hAnsi="Whitney HTF Book" w:cs="DejaVu Sans"/>
           <w:lang w:val="en-US"/>
         </w:rPr>
       </w:pPr>
@@ -6053,28 +5953,28 @@
       </w:r>
       <w:r>
         <w:rPr>
-          <w:rFonts w:ascii="Whitney HTF Book" w:eastAsia="DEJAVU SANS" w:hAnsi="Whitney HTF Book" w:cs="DEJAVU SANS"/>
+          <w:rFonts w:ascii="Whitney HTF Book" w:eastAsia="DejaVu Sans" w:hAnsi="Whitney HTF Book" w:cs="DejaVu Sans"/>
           <w:lang w:val="en-US"/>
         </w:rPr>
         <w:t xml:space="preserve">The </w:t>
       </w:r>
       <w:r>
         <w:rPr>
-          <w:rFonts w:ascii="Whitney HTF Book" w:eastAsia="DEJAVU SANS" w:hAnsi="Whitney HTF Book" w:cs="DEJAVU SANS"/>
+          <w:rFonts w:ascii="Whitney HTF Book" w:eastAsia="DejaVu Sans" w:hAnsi="Whitney HTF Book" w:cs="DejaVu Sans"/>
           <w:lang w:val="en-US"/>
         </w:rPr>
         <w:t>basic</w:t>
       </w:r>
       <w:r>
         <w:rPr>
-          <w:rFonts w:ascii="Whitney HTF Book" w:eastAsia="DEJAVU SANS" w:hAnsi="Whitney HTF Book" w:cs="DEJAVU SANS"/>
+          <w:rFonts w:ascii="Whitney HTF Book" w:eastAsia="DejaVu Sans" w:hAnsi="Whitney HTF Book" w:cs="DejaVu Sans"/>
           <w:lang w:val="en-US"/>
         </w:rPr>
         <w:t xml:space="preserve"> use case revolves around a customer ordering a pizza, and the local OC Pizza Company shop processes to carry out and deliver the order</w:t>
       </w:r>
       <w:r>
         <w:rPr>
-          <w:rFonts w:ascii="Whitney HTF Book" w:eastAsia="DEJAVU SANS" w:hAnsi="Whitney HTF Book" w:cs="DEJAVU SANS"/>
+          <w:rFonts w:ascii="Whitney HTF Book" w:eastAsia="DejaVu Sans" w:hAnsi="Whitney HTF Book" w:cs="DejaVu Sans"/>
           <w:lang w:val="en-US"/>
         </w:rPr>
         <w:t>, including tracking stocks to ensure the order is carried out properly. The actors and actions are noted in the table 1, while the use case diagram is indicated in Figure 1.</w:t>
@@ -6084,7 +5984,7 @@
       <w:pPr>
         <w:widowControl/>
         <w:rPr>
-          <w:rFonts w:ascii="Whitney HTF Book" w:eastAsia="DEJAVU SANS" w:hAnsi="Whitney HTF Book" w:cs="DEJAVU SANS"/>
+          <w:rFonts w:ascii="Whitney HTF Book" w:eastAsia="DejaVu Sans" w:hAnsi="Whitney HTF Book" w:cs="DejaVu Sans"/>
           <w:i/>
           <w:iCs/>
           <w:sz w:val="18"/>
@@ -6094,7 +5994,7 @@
       </w:pPr>
       <w:r>
         <w:rPr>
-          <w:rFonts w:ascii="Whitney HTF Book" w:eastAsia="DEJAVU SANS" w:hAnsi="Whitney HTF Book" w:cs="DEJAVU SANS"/>
+          <w:rFonts w:ascii="Whitney HTF Book" w:eastAsia="DejaVu Sans" w:hAnsi="Whitney HTF Book" w:cs="DejaVu Sans"/>
           <w:i/>
           <w:iCs/>
           <w:sz w:val="18"/>
@@ -6108,14 +6008,14 @@
       <w:pPr>
         <w:pStyle w:val="Heading1"/>
         <w:rPr>
-          <w:rFonts w:eastAsia="DEJAVU SANS" w:cs="DEJAVU SANS"/>
+          <w:rFonts w:eastAsia="DejaVu Sans" w:cs="DejaVu Sans"/>
           <w:lang w:val="en-US"/>
         </w:rPr>
       </w:pPr>
       <w:bookmarkStart w:id="11" w:name="_Toc52918571"/>
       <w:r>
         <w:rPr>
-          <w:rFonts w:eastAsia="DEJAVU SANS" w:cs="DEJAVU SANS"/>
+          <w:rFonts w:eastAsia="DejaVu Sans" w:cs="DejaVu Sans"/>
           <w:lang w:val="en-US"/>
         </w:rPr>
         <w:lastRenderedPageBreak/>
@@ -6134,7 +6034,7 @@
       <w:bookmarkStart w:id="12" w:name="_Toc52918572"/>
       <w:r>
         <w:rPr>
-          <w:rFonts w:eastAsia="DEJAVU SANS" w:cs="DEJAVU SANS"/>
+          <w:rFonts w:eastAsia="DejaVu Sans" w:cs="DejaVu Sans"/>
           <w:szCs w:val="28"/>
           <w:lang w:val="en-US"/>
         </w:rPr>
@@ -6146,13 +6046,13 @@
       <w:pPr>
         <w:pStyle w:val="BodyText"/>
         <w:rPr>
-          <w:rFonts w:ascii="Whitney HTF Book" w:eastAsia="DEJAVU SANS" w:hAnsi="Whitney HTF Book" w:cs="DEJAVU SANS"/>
-          <w:lang w:val="en-US"/>
-        </w:rPr>
-      </w:pPr>
-      <w:r>
-        <w:rPr>
-          <w:rFonts w:ascii="Whitney HTF Book" w:eastAsia="DEJAVU SANS" w:hAnsi="Whitney HTF Book" w:cs="DEJAVU SANS"/>
+          <w:rFonts w:ascii="Whitney HTF Book" w:eastAsia="DejaVu Sans" w:hAnsi="Whitney HTF Book" w:cs="DejaVu Sans"/>
+          <w:lang w:val="en-US"/>
+        </w:rPr>
+      </w:pPr>
+      <w:r>
+        <w:rPr>
+          <w:rFonts w:ascii="Whitney HTF Book" w:eastAsia="DejaVu Sans" w:hAnsi="Whitney HTF Book" w:cs="DejaVu Sans"/>
           <w:noProof/>
           <w:lang w:val="en-US"/>
         </w:rPr>
@@ -6235,7 +6135,7 @@
       </w:r>
       <w:r>
         <w:rPr>
-          <w:rFonts w:ascii="Whitney HTF Book" w:eastAsia="DEJAVU SANS" w:hAnsi="Whitney HTF Book" w:cs="DEJAVU SANS"/>
+          <w:rFonts w:ascii="Whitney HTF Book" w:eastAsia="DejaVu Sans" w:hAnsi="Whitney HTF Book" w:cs="DejaVu Sans"/>
           <w:lang w:val="en-US"/>
         </w:rPr>
         <w:t>manages all connections between customers, their order, the store which will fulfil the order, and store stock. In this way, the Store acts as the hub which the other classes revolve around.</w:t>
@@ -6247,20 +6147,20 @@
         <w:spacing w:before="240"/>
         <w:jc w:val="left"/>
         <w:rPr>
-          <w:rFonts w:ascii="Whitney HTF Book" w:eastAsia="DEJAVU SANS" w:hAnsi="Whitney HTF Book" w:cs="DEJAVU SANS"/>
-          <w:lang w:val="en-US"/>
-        </w:rPr>
-      </w:pPr>
-      <w:r>
-        <w:rPr>
-          <w:rFonts w:ascii="Whitney HTF Book" w:eastAsia="DEJAVU SANS" w:hAnsi="Whitney HTF Book" w:cs="DEJAVU SANS"/>
+          <w:rFonts w:ascii="Whitney HTF Book" w:eastAsia="DejaVu Sans" w:hAnsi="Whitney HTF Book" w:cs="DejaVu Sans"/>
+          <w:lang w:val="en-US"/>
+        </w:rPr>
+      </w:pPr>
+      <w:r>
+        <w:rPr>
+          <w:rFonts w:ascii="Whitney HTF Book" w:eastAsia="DejaVu Sans" w:hAnsi="Whitney HTF Book" w:cs="DejaVu Sans"/>
           <w:lang w:val="en-US"/>
         </w:rPr>
         <w:t>Figure 2</w:t>
       </w:r>
       <w:r>
         <w:rPr>
-          <w:rFonts w:ascii="Whitney HTF Book" w:eastAsia="DEJAVU SANS" w:hAnsi="Whitney HTF Book" w:cs="DEJAVU SANS"/>
+          <w:rFonts w:ascii="Whitney HTF Book" w:eastAsia="DejaVu Sans" w:hAnsi="Whitney HTF Book" w:cs="DejaVu Sans"/>
           <w:lang w:val="en-US"/>
         </w:rPr>
         <w:t xml:space="preserve"> – Class Diagram</w:t>
@@ -6270,7 +6170,7 @@
       <w:pPr>
         <w:widowControl/>
         <w:rPr>
-          <w:rFonts w:ascii="Whitney HTF Book" w:eastAsia="DEJAVU SANS" w:hAnsi="Whitney HTF Book" w:cs="DEJAVU SANS"/>
+          <w:rFonts w:ascii="Whitney HTF Book" w:eastAsia="DejaVu Sans" w:hAnsi="Whitney HTF Book" w:cs="DejaVu Sans"/>
           <w:b/>
           <w:color w:val="595959" w:themeColor="text1" w:themeTint="A6"/>
           <w:sz w:val="28"/>
@@ -6280,7 +6180,7 @@
       </w:pPr>
       <w:r>
         <w:rPr>
-          <w:rFonts w:eastAsia="DEJAVU SANS" w:cs="DEJAVU SANS"/>
+          <w:rFonts w:eastAsia="DejaVu Sans" w:cs="DejaVu Sans"/>
           <w:szCs w:val="28"/>
           <w:lang w:val="en-US"/>
         </w:rPr>
@@ -6298,7 +6198,7 @@
       <w:bookmarkStart w:id="13" w:name="_Toc52918573"/>
       <w:r>
         <w:rPr>
-          <w:rFonts w:eastAsia="DEJAVU SANS" w:cs="DEJAVU SANS"/>
+          <w:rFonts w:eastAsia="DejaVu Sans" w:cs="DejaVu Sans"/>
           <w:szCs w:val="28"/>
           <w:lang w:val="en-US"/>
         </w:rPr>
@@ -6473,7 +6373,7 @@
           <w:szCs w:val="22"/>
           <w:lang w:val="en-US" w:bidi="th-TH"/>
         </w:rPr>
-        <w:t xml:space="preserve"> Tier: An Application</w:t>
+        <w:t xml:space="preserve"> Tier: </w:t>
       </w:r>
       <w:r>
         <w:rPr>
@@ -6482,7 +6382,34 @@
           <w:szCs w:val="22"/>
           <w:lang w:val="en-US" w:bidi="th-TH"/>
         </w:rPr>
-        <w:t xml:space="preserve"> Server ("AS")</w:t>
+        <w:t>The</w:t>
+      </w:r>
+      <w:r>
+        <w:rPr>
+          <w:rFonts w:ascii="Whitney HTF Book" w:hAnsi="Whitney HTF Book" w:cs="Whitney HTF Book"/>
+          <w:color w:val="000000"/>
+          <w:szCs w:val="22"/>
+          <w:lang w:val="en-US" w:bidi="th-TH"/>
+        </w:rPr>
+        <w:t xml:space="preserve"> Application</w:t>
+      </w:r>
+      <w:r>
+        <w:rPr>
+          <w:rFonts w:ascii="Whitney HTF Book" w:hAnsi="Whitney HTF Book" w:cs="Whitney HTF Book"/>
+          <w:color w:val="000000"/>
+          <w:szCs w:val="22"/>
+          <w:lang w:val="en-US" w:bidi="th-TH"/>
+        </w:rPr>
+        <w:t xml:space="preserve"> Server</w:t>
+      </w:r>
+      <w:r>
+        <w:rPr>
+          <w:rFonts w:ascii="Whitney HTF Book" w:hAnsi="Whitney HTF Book" w:cs="Whitney HTF Book"/>
+          <w:color w:val="000000"/>
+          <w:szCs w:val="22"/>
+          <w:lang w:val="en-US" w:bidi="th-TH"/>
+        </w:rPr>
+        <w:t>,</w:t>
       </w:r>
       <w:r>
         <w:rPr>
@@ -8282,7 +8209,7 @@
       <w:pPr>
         <w:pStyle w:val="BodyText"/>
         <w:rPr>
-          <w:rFonts w:ascii="Whitney HTF Book" w:eastAsia="DEJAVU SANS" w:hAnsi="Whitney HTF Book" w:cs="DEJAVU SANS"/>
+          <w:rFonts w:ascii="Whitney HTF Book" w:eastAsia="DejaVu Sans" w:hAnsi="Whitney HTF Book" w:cs="DejaVu Sans"/>
           <w:lang w:val="en-US"/>
         </w:rPr>
       </w:pPr>

</xml_diff>